<commit_message>
E-LEVY IS A LAZY MAN APPROACH BY HASAN LOL
</commit_message>
<xml_diff>
--- a/Doc2.docx
+++ b/Doc2.docx
@@ -19,6 +19,14 @@
     </w:p>
     <w:p>
       <w:r>
+        <w:t xml:space="preserve">THE CAUSE OF FREEDOM OF OUR </w:t>
+      </w:r>
+      <w:r>
+        <w:t>RIGHT</w:t>
+      </w:r>
+    </w:p>
+    <w:p>
+      <w:r>
         <w:t>FILL OUR HEART WITH TRUE HUMULITY</w:t>
       </w:r>
     </w:p>
@@ -27,6 +35,7 @@
         <w:t>MAKE US CHERISH FEARLESS HONESTY</w:t>
       </w:r>
     </w:p>
+    <w:p/>
     <w:sectPr>
       <w:pgSz w:w="12240" w:h="15840"/>
       <w:pgMar w:top="1440" w:right="1440" w:bottom="1440" w:left="1440" w:header="720" w:footer="720" w:gutter="0"/>

</xml_diff>

<commit_message>
Added Third and Fourth Verse
</commit_message>
<xml_diff>
--- a/Doc2.docx
+++ b/Doc2.docx
@@ -71,7 +71,11 @@
     <w:p>
       <w:pPr>
         <w:rPr>
-          <w:rFonts w:ascii="Times New Roman" w:hAnsi="Times New Roman" w:cs="Times New Roman"/>
+          <w:rFonts w:ascii="Montserrat" w:hAnsi="Montserrat"/>
+          <w:color w:val="5E5B5B"/>
+          <w:sz w:val="27"/>
+          <w:szCs w:val="27"/>
+          <w:shd w:val="clear" w:color="auto" w:fill="FFFFFF"/>
         </w:rPr>
       </w:pPr>
       <w:r>
@@ -238,6 +242,424 @@
           <w:shd w:val="clear" w:color="auto" w:fill="FFFFFF"/>
         </w:rPr>
         <w:t>To serve thee, Ghana, now and evermore</w:t>
+      </w:r>
+      <w:r>
+        <w:rPr>
+          <w:rFonts w:ascii="Montserrat" w:hAnsi="Montserrat"/>
+          <w:color w:val="5E5B5B"/>
+          <w:sz w:val="27"/>
+          <w:szCs w:val="27"/>
+          <w:shd w:val="clear" w:color="auto" w:fill="FFFFFF"/>
+        </w:rPr>
+        <w:t>.</w:t>
+      </w:r>
+    </w:p>
+    <w:p>
+      <w:pPr>
+        <w:rPr>
+          <w:rFonts w:ascii="Times New Roman" w:hAnsi="Times New Roman" w:cs="Times New Roman"/>
+        </w:rPr>
+      </w:pPr>
+      <w:r>
+        <w:rPr>
+          <w:rFonts w:ascii="Times New Roman" w:hAnsi="Times New Roman" w:cs="Times New Roman"/>
+          <w:color w:val="5E5B5B"/>
+          <w:sz w:val="24"/>
+          <w:szCs w:val="24"/>
+        </w:rPr>
+        <w:br/>
+      </w:r>
+      <w:r>
+        <w:rPr>
+          <w:rFonts w:ascii="Times New Roman" w:hAnsi="Times New Roman" w:cs="Times New Roman"/>
+          <w:color w:val="5E5B5B"/>
+          <w:sz w:val="24"/>
+          <w:szCs w:val="24"/>
+          <w:shd w:val="clear" w:color="auto" w:fill="FFFFFF"/>
+        </w:rPr>
+        <w:t>Raise high the flag of Ghana</w:t>
+      </w:r>
+      <w:r>
+        <w:rPr>
+          <w:rFonts w:ascii="Times New Roman" w:hAnsi="Times New Roman" w:cs="Times New Roman"/>
+          <w:color w:val="5E5B5B"/>
+          <w:sz w:val="24"/>
+          <w:szCs w:val="24"/>
+        </w:rPr>
+        <w:br/>
+      </w:r>
+      <w:r>
+        <w:rPr>
+          <w:rFonts w:ascii="Times New Roman" w:hAnsi="Times New Roman" w:cs="Times New Roman"/>
+          <w:color w:val="5E5B5B"/>
+          <w:sz w:val="24"/>
+          <w:szCs w:val="24"/>
+          <w:shd w:val="clear" w:color="auto" w:fill="FFFFFF"/>
+        </w:rPr>
+        <w:t>And one with Africa advance;</w:t>
+      </w:r>
+      <w:r>
+        <w:rPr>
+          <w:rFonts w:ascii="Times New Roman" w:hAnsi="Times New Roman" w:cs="Times New Roman"/>
+          <w:color w:val="5E5B5B"/>
+          <w:sz w:val="24"/>
+          <w:szCs w:val="24"/>
+        </w:rPr>
+        <w:br/>
+      </w:r>
+      <w:r>
+        <w:rPr>
+          <w:rFonts w:ascii="Times New Roman" w:hAnsi="Times New Roman" w:cs="Times New Roman"/>
+          <w:color w:val="5E5B5B"/>
+          <w:sz w:val="24"/>
+          <w:szCs w:val="24"/>
+          <w:shd w:val="clear" w:color="auto" w:fill="FFFFFF"/>
+        </w:rPr>
+        <w:t xml:space="preserve">Black star of hope and </w:t>
+      </w:r>
+      <w:proofErr w:type="spellStart"/>
+      <w:r>
+        <w:rPr>
+          <w:rFonts w:ascii="Times New Roman" w:hAnsi="Times New Roman" w:cs="Times New Roman"/>
+          <w:color w:val="5E5B5B"/>
+          <w:sz w:val="24"/>
+          <w:szCs w:val="24"/>
+          <w:shd w:val="clear" w:color="auto" w:fill="FFFFFF"/>
+        </w:rPr>
+        <w:t>honour</w:t>
+      </w:r>
+      <w:proofErr w:type="spellEnd"/>
+      <w:r>
+        <w:rPr>
+          <w:rFonts w:ascii="Times New Roman" w:hAnsi="Times New Roman" w:cs="Times New Roman"/>
+          <w:color w:val="5E5B5B"/>
+          <w:sz w:val="24"/>
+          <w:szCs w:val="24"/>
+          <w:shd w:val="clear" w:color="auto" w:fill="FFFFFF"/>
+        </w:rPr>
+        <w:t>,</w:t>
+      </w:r>
+      <w:r>
+        <w:rPr>
+          <w:rFonts w:ascii="Times New Roman" w:hAnsi="Times New Roman" w:cs="Times New Roman"/>
+          <w:color w:val="5E5B5B"/>
+          <w:sz w:val="24"/>
+          <w:szCs w:val="24"/>
+        </w:rPr>
+        <w:br/>
+      </w:r>
+      <w:r>
+        <w:rPr>
+          <w:rFonts w:ascii="Times New Roman" w:hAnsi="Times New Roman" w:cs="Times New Roman"/>
+          <w:color w:val="5E5B5B"/>
+          <w:sz w:val="24"/>
+          <w:szCs w:val="24"/>
+          <w:shd w:val="clear" w:color="auto" w:fill="FFFFFF"/>
+        </w:rPr>
+        <w:t>To all who thirst for liberty;</w:t>
+      </w:r>
+      <w:r>
+        <w:rPr>
+          <w:rFonts w:ascii="Times New Roman" w:hAnsi="Times New Roman" w:cs="Times New Roman"/>
+          <w:color w:val="5E5B5B"/>
+          <w:sz w:val="24"/>
+          <w:szCs w:val="24"/>
+        </w:rPr>
+        <w:br/>
+      </w:r>
+      <w:r>
+        <w:rPr>
+          <w:rFonts w:ascii="Times New Roman" w:hAnsi="Times New Roman" w:cs="Times New Roman"/>
+          <w:color w:val="5E5B5B"/>
+          <w:sz w:val="24"/>
+          <w:szCs w:val="24"/>
+          <w:shd w:val="clear" w:color="auto" w:fill="FFFFFF"/>
+        </w:rPr>
+        <w:t>Where the banner of Ghana freely flies,</w:t>
+      </w:r>
+      <w:r>
+        <w:rPr>
+          <w:rFonts w:ascii="Times New Roman" w:hAnsi="Times New Roman" w:cs="Times New Roman"/>
+          <w:color w:val="5E5B5B"/>
+          <w:sz w:val="24"/>
+          <w:szCs w:val="24"/>
+        </w:rPr>
+        <w:br/>
+      </w:r>
+      <w:r>
+        <w:rPr>
+          <w:rFonts w:ascii="Times New Roman" w:hAnsi="Times New Roman" w:cs="Times New Roman"/>
+          <w:color w:val="5E5B5B"/>
+          <w:sz w:val="24"/>
+          <w:szCs w:val="24"/>
+          <w:shd w:val="clear" w:color="auto" w:fill="FFFFFF"/>
+        </w:rPr>
+        <w:t>May the way of freedom truly lie</w:t>
+      </w:r>
+      <w:r>
+        <w:rPr>
+          <w:rFonts w:ascii="Times New Roman" w:hAnsi="Times New Roman" w:cs="Times New Roman"/>
+          <w:color w:val="5E5B5B"/>
+          <w:sz w:val="24"/>
+          <w:szCs w:val="24"/>
+        </w:rPr>
+        <w:br/>
+      </w:r>
+      <w:r>
+        <w:rPr>
+          <w:rFonts w:ascii="Times New Roman" w:hAnsi="Times New Roman" w:cs="Times New Roman"/>
+          <w:color w:val="5E5B5B"/>
+          <w:sz w:val="24"/>
+          <w:szCs w:val="24"/>
+          <w:shd w:val="clear" w:color="auto" w:fill="FFFFFF"/>
+        </w:rPr>
+        <w:t xml:space="preserve">Arise, arise, O sons of </w:t>
+      </w:r>
+      <w:proofErr w:type="spellStart"/>
+      <w:r>
+        <w:rPr>
+          <w:rFonts w:ascii="Times New Roman" w:hAnsi="Times New Roman" w:cs="Times New Roman"/>
+          <w:color w:val="5E5B5B"/>
+          <w:sz w:val="24"/>
+          <w:szCs w:val="24"/>
+          <w:shd w:val="clear" w:color="auto" w:fill="FFFFFF"/>
+        </w:rPr>
+        <w:t>Ghanaland</w:t>
+      </w:r>
+      <w:proofErr w:type="spellEnd"/>
+      <w:r>
+        <w:rPr>
+          <w:rFonts w:ascii="Times New Roman" w:hAnsi="Times New Roman" w:cs="Times New Roman"/>
+          <w:color w:val="5E5B5B"/>
+          <w:sz w:val="24"/>
+          <w:szCs w:val="24"/>
+          <w:shd w:val="clear" w:color="auto" w:fill="FFFFFF"/>
+        </w:rPr>
+        <w:t>,</w:t>
+      </w:r>
+      <w:r>
+        <w:rPr>
+          <w:rFonts w:ascii="Times New Roman" w:hAnsi="Times New Roman" w:cs="Times New Roman"/>
+          <w:color w:val="5E5B5B"/>
+          <w:sz w:val="24"/>
+          <w:szCs w:val="24"/>
+        </w:rPr>
+        <w:br/>
+      </w:r>
+      <w:r>
+        <w:rPr>
+          <w:rFonts w:ascii="Times New Roman" w:hAnsi="Times New Roman" w:cs="Times New Roman"/>
+          <w:color w:val="5E5B5B"/>
+          <w:sz w:val="24"/>
+          <w:szCs w:val="24"/>
+          <w:shd w:val="clear" w:color="auto" w:fill="FFFFFF"/>
+        </w:rPr>
+        <w:t>And under God march on for evermore.</w:t>
+      </w:r>
+      <w:r>
+        <w:rPr>
+          <w:rFonts w:ascii="Times New Roman" w:hAnsi="Times New Roman" w:cs="Times New Roman"/>
+          <w:color w:val="5E5B5B"/>
+          <w:sz w:val="24"/>
+          <w:szCs w:val="24"/>
+        </w:rPr>
+        <w:br/>
+      </w:r>
+      <w:r>
+        <w:rPr>
+          <w:rFonts w:ascii="Times New Roman" w:hAnsi="Times New Roman" w:cs="Times New Roman"/>
+          <w:color w:val="5E5B5B"/>
+          <w:sz w:val="24"/>
+          <w:szCs w:val="24"/>
+        </w:rPr>
+        <w:br/>
+      </w:r>
+      <w:r>
+        <w:rPr>
+          <w:rFonts w:ascii="Times New Roman" w:hAnsi="Times New Roman" w:cs="Times New Roman"/>
+          <w:color w:val="5E5B5B"/>
+          <w:sz w:val="24"/>
+          <w:szCs w:val="24"/>
+          <w:shd w:val="clear" w:color="auto" w:fill="FFFFFF"/>
+        </w:rPr>
+        <w:t>Raise high the flag of Ghana</w:t>
+      </w:r>
+      <w:r>
+        <w:rPr>
+          <w:rFonts w:ascii="Times New Roman" w:hAnsi="Times New Roman" w:cs="Times New Roman"/>
+          <w:color w:val="5E5B5B"/>
+          <w:sz w:val="24"/>
+          <w:szCs w:val="24"/>
+        </w:rPr>
+        <w:br/>
+      </w:r>
+      <w:r>
+        <w:rPr>
+          <w:rFonts w:ascii="Times New Roman" w:hAnsi="Times New Roman" w:cs="Times New Roman"/>
+          <w:color w:val="5E5B5B"/>
+          <w:sz w:val="24"/>
+          <w:szCs w:val="24"/>
+          <w:shd w:val="clear" w:color="auto" w:fill="FFFFFF"/>
+        </w:rPr>
+        <w:t>And one with Africa advance;</w:t>
+      </w:r>
+      <w:r>
+        <w:rPr>
+          <w:rFonts w:ascii="Times New Roman" w:hAnsi="Times New Roman" w:cs="Times New Roman"/>
+          <w:color w:val="5E5B5B"/>
+          <w:sz w:val="24"/>
+          <w:szCs w:val="24"/>
+        </w:rPr>
+        <w:br/>
+      </w:r>
+      <w:r>
+        <w:rPr>
+          <w:rFonts w:ascii="Times New Roman" w:hAnsi="Times New Roman" w:cs="Times New Roman"/>
+          <w:color w:val="5E5B5B"/>
+          <w:sz w:val="24"/>
+          <w:szCs w:val="24"/>
+          <w:shd w:val="clear" w:color="auto" w:fill="FFFFFF"/>
+        </w:rPr>
+        <w:t xml:space="preserve">Black star of hope and </w:t>
+      </w:r>
+      <w:proofErr w:type="spellStart"/>
+      <w:r>
+        <w:rPr>
+          <w:rFonts w:ascii="Times New Roman" w:hAnsi="Times New Roman" w:cs="Times New Roman"/>
+          <w:color w:val="5E5B5B"/>
+          <w:sz w:val="24"/>
+          <w:szCs w:val="24"/>
+          <w:shd w:val="clear" w:color="auto" w:fill="FFFFFF"/>
+        </w:rPr>
+        <w:t>honour</w:t>
+      </w:r>
+      <w:proofErr w:type="spellEnd"/>
+      <w:r>
+        <w:rPr>
+          <w:rFonts w:ascii="Times New Roman" w:hAnsi="Times New Roman" w:cs="Times New Roman"/>
+          <w:color w:val="5E5B5B"/>
+          <w:sz w:val="24"/>
+          <w:szCs w:val="24"/>
+          <w:shd w:val="clear" w:color="auto" w:fill="FFFFFF"/>
+        </w:rPr>
+        <w:t>,</w:t>
+      </w:r>
+      <w:r>
+        <w:rPr>
+          <w:rFonts w:ascii="Times New Roman" w:hAnsi="Times New Roman" w:cs="Times New Roman"/>
+          <w:color w:val="5E5B5B"/>
+          <w:sz w:val="24"/>
+          <w:szCs w:val="24"/>
+        </w:rPr>
+        <w:br/>
+      </w:r>
+      <w:r>
+        <w:rPr>
+          <w:rFonts w:ascii="Times New Roman" w:hAnsi="Times New Roman" w:cs="Times New Roman"/>
+          <w:color w:val="5E5B5B"/>
+          <w:sz w:val="24"/>
+          <w:szCs w:val="24"/>
+          <w:shd w:val="clear" w:color="auto" w:fill="FFFFFF"/>
+        </w:rPr>
+        <w:t>To all who thirst for liberty;</w:t>
+      </w:r>
+      <w:r>
+        <w:rPr>
+          <w:rFonts w:ascii="Times New Roman" w:hAnsi="Times New Roman" w:cs="Times New Roman"/>
+          <w:color w:val="5E5B5B"/>
+          <w:sz w:val="24"/>
+          <w:szCs w:val="24"/>
+        </w:rPr>
+        <w:br/>
+      </w:r>
+      <w:r>
+        <w:rPr>
+          <w:rFonts w:ascii="Times New Roman" w:hAnsi="Times New Roman" w:cs="Times New Roman"/>
+          <w:color w:val="5E5B5B"/>
+          <w:sz w:val="24"/>
+          <w:szCs w:val="24"/>
+          <w:shd w:val="clear" w:color="auto" w:fill="FFFFFF"/>
+        </w:rPr>
+        <w:t>Where the banner of Ghana freely flies,</w:t>
+      </w:r>
+      <w:r>
+        <w:rPr>
+          <w:rFonts w:ascii="Times New Roman" w:hAnsi="Times New Roman" w:cs="Times New Roman"/>
+          <w:color w:val="5E5B5B"/>
+          <w:sz w:val="24"/>
+          <w:szCs w:val="24"/>
+        </w:rPr>
+        <w:br/>
+      </w:r>
+      <w:r>
+        <w:rPr>
+          <w:rFonts w:ascii="Times New Roman" w:hAnsi="Times New Roman" w:cs="Times New Roman"/>
+          <w:color w:val="5E5B5B"/>
+          <w:sz w:val="24"/>
+          <w:szCs w:val="24"/>
+          <w:shd w:val="clear" w:color="auto" w:fill="FFFFFF"/>
+        </w:rPr>
+        <w:t>May the way of freedom truly lie</w:t>
+      </w:r>
+      <w:r>
+        <w:rPr>
+          <w:rFonts w:ascii="Times New Roman" w:hAnsi="Times New Roman" w:cs="Times New Roman"/>
+          <w:color w:val="5E5B5B"/>
+          <w:sz w:val="24"/>
+          <w:szCs w:val="24"/>
+        </w:rPr>
+        <w:br/>
+      </w:r>
+      <w:r>
+        <w:rPr>
+          <w:rFonts w:ascii="Times New Roman" w:hAnsi="Times New Roman" w:cs="Times New Roman"/>
+          <w:color w:val="5E5B5B"/>
+          <w:sz w:val="24"/>
+          <w:szCs w:val="24"/>
+          <w:shd w:val="clear" w:color="auto" w:fill="FFFFFF"/>
+        </w:rPr>
+        <w:t xml:space="preserve">Arise, arise, O sons of </w:t>
+      </w:r>
+      <w:proofErr w:type="spellStart"/>
+      <w:r>
+        <w:rPr>
+          <w:rFonts w:ascii="Times New Roman" w:hAnsi="Times New Roman" w:cs="Times New Roman"/>
+          <w:color w:val="5E5B5B"/>
+          <w:sz w:val="24"/>
+          <w:szCs w:val="24"/>
+          <w:shd w:val="clear" w:color="auto" w:fill="FFFFFF"/>
+        </w:rPr>
+        <w:t>Ghanaland</w:t>
+      </w:r>
+      <w:proofErr w:type="spellEnd"/>
+      <w:r>
+        <w:rPr>
+          <w:rFonts w:ascii="Times New Roman" w:hAnsi="Times New Roman" w:cs="Times New Roman"/>
+          <w:color w:val="5E5B5B"/>
+          <w:sz w:val="24"/>
+          <w:szCs w:val="24"/>
+          <w:shd w:val="clear" w:color="auto" w:fill="FFFFFF"/>
+        </w:rPr>
+        <w:t>,</w:t>
+      </w:r>
+      <w:r>
+        <w:rPr>
+          <w:rFonts w:ascii="Times New Roman" w:hAnsi="Times New Roman" w:cs="Times New Roman"/>
+          <w:color w:val="5E5B5B"/>
+          <w:sz w:val="24"/>
+          <w:szCs w:val="24"/>
+        </w:rPr>
+        <w:br/>
+      </w:r>
+      <w:r>
+        <w:rPr>
+          <w:rFonts w:ascii="Times New Roman" w:hAnsi="Times New Roman" w:cs="Times New Roman"/>
+          <w:color w:val="5E5B5B"/>
+          <w:sz w:val="24"/>
+          <w:szCs w:val="24"/>
+          <w:shd w:val="clear" w:color="auto" w:fill="FFFFFF"/>
+        </w:rPr>
+        <w:t>And under God march on for evermore</w:t>
       </w:r>
       <w:r>
         <w:rPr>

</xml_diff>

<commit_message>
Added The National Pledge
</commit_message>
<xml_diff>
--- a/Doc2.docx
+++ b/Doc2.docx
@@ -257,7 +257,11 @@
     <w:p>
       <w:pPr>
         <w:rPr>
-          <w:rFonts w:ascii="Times New Roman" w:hAnsi="Times New Roman" w:cs="Times New Roman"/>
+          <w:rFonts w:ascii="Montserrat" w:hAnsi="Montserrat"/>
+          <w:color w:val="5E5B5B"/>
+          <w:sz w:val="27"/>
+          <w:szCs w:val="27"/>
+          <w:shd w:val="clear" w:color="auto" w:fill="FFFFFF"/>
         </w:rPr>
       </w:pPr>
       <w:r>
@@ -670,6 +674,150 @@
           <w:shd w:val="clear" w:color="auto" w:fill="FFFFFF"/>
         </w:rPr>
         <w:t>.</w:t>
+      </w:r>
+    </w:p>
+    <w:p>
+      <w:pPr>
+        <w:rPr>
+          <w:rFonts w:ascii="Montserrat" w:hAnsi="Montserrat"/>
+          <w:color w:val="5E5B5B"/>
+          <w:sz w:val="27"/>
+          <w:szCs w:val="27"/>
+          <w:shd w:val="clear" w:color="auto" w:fill="FFFFFF"/>
+        </w:rPr>
+      </w:pPr>
+    </w:p>
+    <w:p>
+      <w:pPr>
+        <w:rPr>
+          <w:rFonts w:ascii="Montserrat" w:hAnsi="Montserrat"/>
+          <w:color w:val="5E5B5B"/>
+          <w:sz w:val="27"/>
+          <w:szCs w:val="27"/>
+          <w:shd w:val="clear" w:color="auto" w:fill="FFFFFF"/>
+        </w:rPr>
+      </w:pPr>
+    </w:p>
+    <w:p>
+      <w:pPr>
+        <w:shd w:val="clear" w:color="auto" w:fill="FFFFFF"/>
+        <w:spacing w:after="0" w:line="240" w:lineRule="auto"/>
+        <w:rPr>
+          <w:rFonts w:ascii="Times New Roman" w:eastAsia="Times New Roman" w:hAnsi="Times New Roman" w:cs="Times New Roman"/>
+          <w:color w:val="5E5B5B"/>
+          <w:sz w:val="28"/>
+          <w:szCs w:val="28"/>
+        </w:rPr>
+      </w:pPr>
+      <w:r>
+        <w:rPr>
+          <w:rFonts w:ascii="Times New Roman" w:eastAsia="Times New Roman" w:hAnsi="Times New Roman" w:cs="Times New Roman"/>
+          <w:b/>
+          <w:bCs/>
+          <w:color w:val="5E5B5B"/>
+          <w:sz w:val="28"/>
+          <w:szCs w:val="28"/>
+        </w:rPr>
+        <w:lastRenderedPageBreak/>
+        <w:t>National Pledge</w:t>
+      </w:r>
+    </w:p>
+    <w:p>
+      <w:pPr>
+        <w:rPr>
+          <w:rFonts w:ascii="Times New Roman" w:hAnsi="Times New Roman" w:cs="Times New Roman"/>
+          <w:sz w:val="28"/>
+          <w:szCs w:val="28"/>
+        </w:rPr>
+      </w:pPr>
+      <w:r>
+        <w:rPr>
+          <w:rFonts w:ascii="Times New Roman" w:eastAsia="Times New Roman" w:hAnsi="Times New Roman" w:cs="Times New Roman"/>
+          <w:color w:val="5E5B5B"/>
+          <w:sz w:val="28"/>
+          <w:szCs w:val="28"/>
+          <w:shd w:val="clear" w:color="auto" w:fill="FFFFFF"/>
+        </w:rPr>
+        <w:t xml:space="preserve">I promise on my </w:t>
+      </w:r>
+      <w:proofErr w:type="spellStart"/>
+      <w:r>
+        <w:rPr>
+          <w:rFonts w:ascii="Times New Roman" w:eastAsia="Times New Roman" w:hAnsi="Times New Roman" w:cs="Times New Roman"/>
+          <w:color w:val="5E5B5B"/>
+          <w:sz w:val="28"/>
+          <w:szCs w:val="28"/>
+          <w:shd w:val="clear" w:color="auto" w:fill="FFFFFF"/>
+        </w:rPr>
+        <w:t>honour</w:t>
+      </w:r>
+      <w:proofErr w:type="spellEnd"/>
+      <w:r>
+        <w:rPr>
+          <w:rFonts w:ascii="Times New Roman" w:eastAsia="Times New Roman" w:hAnsi="Times New Roman" w:cs="Times New Roman"/>
+          <w:color w:val="5E5B5B"/>
+          <w:sz w:val="28"/>
+          <w:szCs w:val="28"/>
+          <w:shd w:val="clear" w:color="auto" w:fill="FFFFFF"/>
+        </w:rPr>
+        <w:t xml:space="preserve"> to be faithful and loyal to Ghana my Motherland.</w:t>
+      </w:r>
+      <w:r>
+        <w:rPr>
+          <w:rFonts w:ascii="Times New Roman" w:eastAsia="Times New Roman" w:hAnsi="Times New Roman" w:cs="Times New Roman"/>
+          <w:color w:val="5E5B5B"/>
+          <w:sz w:val="28"/>
+          <w:szCs w:val="28"/>
+        </w:rPr>
+        <w:br/>
+      </w:r>
+      <w:r>
+        <w:rPr>
+          <w:rFonts w:ascii="Times New Roman" w:eastAsia="Times New Roman" w:hAnsi="Times New Roman" w:cs="Times New Roman"/>
+          <w:color w:val="5E5B5B"/>
+          <w:sz w:val="28"/>
+          <w:szCs w:val="28"/>
+          <w:shd w:val="clear" w:color="auto" w:fill="FFFFFF"/>
+        </w:rPr>
+        <w:t>I pledge myself to the service of Ghana, with all my strength and with all my heart.</w:t>
+      </w:r>
+      <w:r>
+        <w:rPr>
+          <w:rFonts w:ascii="Times New Roman" w:eastAsia="Times New Roman" w:hAnsi="Times New Roman" w:cs="Times New Roman"/>
+          <w:color w:val="5E5B5B"/>
+          <w:sz w:val="28"/>
+          <w:szCs w:val="28"/>
+        </w:rPr>
+        <w:br/>
+      </w:r>
+      <w:r>
+        <w:rPr>
+          <w:rFonts w:ascii="Times New Roman" w:eastAsia="Times New Roman" w:hAnsi="Times New Roman" w:cs="Times New Roman"/>
+          <w:color w:val="5E5B5B"/>
+          <w:sz w:val="28"/>
+          <w:szCs w:val="28"/>
+          <w:shd w:val="clear" w:color="auto" w:fill="FFFFFF"/>
+        </w:rPr>
+        <w:t>I promise to hold in high esteem our heritage, won for us through the blood and toil of our fathers; and I pledge myself in all things to uphold and defend the good name of Ghana.</w:t>
+      </w:r>
+      <w:r>
+        <w:rPr>
+          <w:rFonts w:ascii="Times New Roman" w:eastAsia="Times New Roman" w:hAnsi="Times New Roman" w:cs="Times New Roman"/>
+          <w:color w:val="5E5B5B"/>
+          <w:sz w:val="28"/>
+          <w:szCs w:val="28"/>
+        </w:rPr>
+        <w:br/>
+      </w:r>
+      <w:r>
+        <w:rPr>
+          <w:rFonts w:ascii="Times New Roman" w:eastAsia="Times New Roman" w:hAnsi="Times New Roman" w:cs="Times New Roman"/>
+          <w:color w:val="5E5B5B"/>
+          <w:sz w:val="28"/>
+          <w:szCs w:val="28"/>
+          <w:shd w:val="clear" w:color="auto" w:fill="FFFFFF"/>
+        </w:rPr>
+        <w:t>So help me God.</w:t>
       </w:r>
     </w:p>
     <w:sectPr>
@@ -1107,6 +1255,33 @@
     <w:semiHidden/>
     <w:unhideWhenUsed/>
   </w:style>
+  <w:style w:type="paragraph" w:styleId="NormalWeb">
+    <w:name w:val="Normal (Web)"/>
+    <w:basedOn w:val="Normal"/>
+    <w:uiPriority w:val="99"/>
+    <w:semiHidden/>
+    <w:unhideWhenUsed/>
+    <w:rsid w:val="00181DDF"/>
+    <w:pPr>
+      <w:spacing w:before="100" w:beforeAutospacing="1" w:after="100" w:afterAutospacing="1" w:line="240" w:lineRule="auto"/>
+    </w:pPr>
+    <w:rPr>
+      <w:rFonts w:ascii="Times New Roman" w:eastAsia="Times New Roman" w:hAnsi="Times New Roman" w:cs="Times New Roman"/>
+      <w:sz w:val="24"/>
+      <w:szCs w:val="24"/>
+    </w:rPr>
+  </w:style>
+  <w:style w:type="character" w:styleId="Strong">
+    <w:name w:val="Strong"/>
+    <w:basedOn w:val="DefaultParagraphFont"/>
+    <w:uiPriority w:val="22"/>
+    <w:qFormat/>
+    <w:rsid w:val="00181DDF"/>
+    <w:rPr>
+      <w:b/>
+      <w:bCs/>
+    </w:rPr>
+  </w:style>
 </w:styles>
 </file>
 

</xml_diff>